<commit_message>
Update for table AASV_USER
</commit_message>
<xml_diff>
--- a/Documents/App BRD V0.1.docx
+++ b/Documents/App BRD V0.1.docx
@@ -14206,11 +14206,93 @@
           </w:p>
         </w:tc>
       </w:tr>
+      <w:tr>
+        <w:trPr>
+          <w:ins w:id="193" w:author="dell" w:date="2014-02-11T22:51:00Z"/>
+        </w:trPr>
+        <w:tc>
+          <w:tcPr>
+            <w:tcW w:w="2467" w:type="dxa"/>
+          </w:tcPr>
+          <w:p>
+            <w:pPr>
+              <w:rPr>
+                <w:ins w:id="194" w:author="dell" w:date="2014-02-11T22:51:00Z"/>
+                <w:b/>
+              </w:rPr>
+            </w:pPr>
+            <w:ins w:id="195" w:author="dell" w:date="2014-02-11T22:51:00Z">
+              <w:r>
+                <w:rPr>
+                  <w:b/>
+                </w:rPr>
+                <w:lastRenderedPageBreak/>
+                <w:t>ISACTIVE</w:t>
+              </w:r>
+            </w:ins>
+          </w:p>
+        </w:tc>
+        <w:tc>
+          <w:tcPr>
+            <w:tcW w:w="2391" w:type="dxa"/>
+          </w:tcPr>
+          <w:p>
+            <w:pPr>
+              <w:rPr>
+                <w:ins w:id="196" w:author="dell" w:date="2014-02-11T22:51:00Z"/>
+                <w:b/>
+              </w:rPr>
+            </w:pPr>
+            <w:ins w:id="197" w:author="dell" w:date="2014-02-11T22:51:00Z">
+              <w:r>
+                <w:rPr>
+                  <w:b/>
+                </w:rPr>
+                <w:t>BIT</w:t>
+              </w:r>
+            </w:ins>
+          </w:p>
+        </w:tc>
+        <w:tc>
+          <w:tcPr>
+            <w:tcW w:w="2222" w:type="dxa"/>
+          </w:tcPr>
+          <w:p>
+            <w:pPr>
+              <w:rPr>
+                <w:ins w:id="198" w:author="dell" w:date="2014-02-11T22:51:00Z"/>
+                <w:b/>
+              </w:rPr>
+            </w:pPr>
+            <w:ins w:id="199" w:author="dell" w:date="2014-02-11T22:51:00Z">
+              <w:r>
+                <w:rPr>
+                  <w:b/>
+                </w:rPr>
+                <w:t>0</w:t>
+              </w:r>
+            </w:ins>
+          </w:p>
+        </w:tc>
+        <w:tc>
+          <w:tcPr>
+            <w:tcW w:w="2496" w:type="dxa"/>
+          </w:tcPr>
+          <w:p>
+            <w:pPr>
+              <w:rPr>
+                <w:ins w:id="200" w:author="dell" w:date="2014-02-11T22:51:00Z"/>
+                <w:b/>
+              </w:rPr>
+            </w:pPr>
+          </w:p>
+        </w:tc>
+      </w:tr>
     </w:tbl>
     <w:p>
       <w:pPr>
         <w:rPr>
-          <w:ins w:id="193" w:author="dell" w:date="2014-02-03T22:53:00Z"/>
+          <w:ins w:id="201" w:author="dell" w:date="2014-02-03T22:53:00Z"/>
           <w:b/>
         </w:rPr>
       </w:pPr>
@@ -14218,25 +14300,19 @@
     <w:p>
       <w:pPr>
         <w:rPr>
-          <w:ins w:id="194" w:author="dell" w:date="2014-02-03T22:53:00Z"/>
+          <w:ins w:id="202" w:author="dell" w:date="2014-02-03T22:53:00Z"/>
           <w:b/>
         </w:rPr>
       </w:pPr>
-      <w:ins w:id="195" w:author="dell" w:date="2014-02-03T22:53:00Z">
+      <w:ins w:id="203" w:author="dell" w:date="2014-02-03T22:53:00Z">
         <w:r>
           <w:rPr>
             <w:b/>
           </w:rPr>
-          <w:t>Table Name : AASV_</w:t>
-        </w:r>
-        <w:r>
-          <w:rPr>
-            <w:b/>
-          </w:rPr>
-          <w:t>T</w:t>
+          <w:t>Table Name : AASV_T</w:t>
         </w:r>
       </w:ins>
-      <w:ins w:id="196" w:author="dell" w:date="2014-02-03T22:54:00Z">
+      <w:ins w:id="204" w:author="dell" w:date="2014-02-03T22:54:00Z">
         <w:r>
           <w:rPr>
             <w:b/>
@@ -14256,18 +14332,10 @@
         <w:gridCol w:w="2391"/>
         <w:gridCol w:w="2222"/>
         <w:gridCol w:w="2496"/>
-        <w:tblGridChange w:id="197">
-          <w:tblGrid>
-            <w:gridCol w:w="2467"/>
-            <w:gridCol w:w="2391"/>
-            <w:gridCol w:w="2222"/>
-            <w:gridCol w:w="2496"/>
-          </w:tblGrid>
-        </w:tblGridChange>
       </w:tblGrid>
       <w:tr>
         <w:trPr>
-          <w:ins w:id="198" w:author="dell" w:date="2014-02-03T22:53:00Z"/>
+          <w:ins w:id="205" w:author="dell" w:date="2014-02-03T22:53:00Z"/>
         </w:trPr>
         <w:tc>
           <w:tcPr>
@@ -14276,11 +14344,11 @@
           <w:p>
             <w:pPr>
               <w:rPr>
-                <w:ins w:id="199" w:author="dell" w:date="2014-02-03T22:53:00Z"/>
+                <w:ins w:id="206" w:author="dell" w:date="2014-02-03T22:53:00Z"/>
                 <w:b/>
               </w:rPr>
             </w:pPr>
-            <w:ins w:id="200" w:author="dell" w:date="2014-02-03T22:53:00Z">
+            <w:ins w:id="207" w:author="dell" w:date="2014-02-03T22:53:00Z">
               <w:r>
                 <w:rPr>
                   <w:b/>
@@ -14297,11 +14365,11 @@
           <w:p>
             <w:pPr>
               <w:rPr>
-                <w:ins w:id="201" w:author="dell" w:date="2014-02-03T22:53:00Z"/>
+                <w:ins w:id="208" w:author="dell" w:date="2014-02-03T22:53:00Z"/>
                 <w:b/>
               </w:rPr>
             </w:pPr>
-            <w:ins w:id="202" w:author="dell" w:date="2014-02-03T22:53:00Z">
+            <w:ins w:id="209" w:author="dell" w:date="2014-02-03T22:53:00Z">
               <w:r>
                 <w:rPr>
                   <w:b/>
@@ -14318,11 +14386,11 @@
           <w:p>
             <w:pPr>
               <w:rPr>
-                <w:ins w:id="203" w:author="dell" w:date="2014-02-03T22:53:00Z"/>
+                <w:ins w:id="210" w:author="dell" w:date="2014-02-03T22:53:00Z"/>
                 <w:b/>
               </w:rPr>
             </w:pPr>
-            <w:ins w:id="204" w:author="dell" w:date="2014-02-03T22:53:00Z">
+            <w:ins w:id="211" w:author="dell" w:date="2014-02-03T22:53:00Z">
               <w:r>
                 <w:rPr>
                   <w:b/>
@@ -14339,11 +14407,11 @@
           <w:p>
             <w:pPr>
               <w:rPr>
-                <w:ins w:id="205" w:author="dell" w:date="2014-02-03T22:53:00Z"/>
+                <w:ins w:id="212" w:author="dell" w:date="2014-02-03T22:53:00Z"/>
                 <w:b/>
               </w:rPr>
             </w:pPr>
-            <w:ins w:id="206" w:author="dell" w:date="2014-02-03T22:53:00Z">
+            <w:ins w:id="213" w:author="dell" w:date="2014-02-03T22:53:00Z">
               <w:r>
                 <w:rPr>
                   <w:b/>
@@ -14356,7 +14424,7 @@
       </w:tr>
       <w:tr>
         <w:trPr>
-          <w:ins w:id="207" w:author="dell" w:date="2014-02-03T22:54:00Z"/>
+          <w:ins w:id="214" w:author="dell" w:date="2014-02-03T22:54:00Z"/>
         </w:trPr>
         <w:tc>
           <w:tcPr>
@@ -14365,11 +14433,11 @@
           <w:p>
             <w:pPr>
               <w:rPr>
-                <w:ins w:id="208" w:author="dell" w:date="2014-02-03T22:54:00Z"/>
+                <w:ins w:id="215" w:author="dell" w:date="2014-02-03T22:54:00Z"/>
                 <w:b/>
               </w:rPr>
             </w:pPr>
-            <w:ins w:id="209" w:author="dell" w:date="2014-02-03T22:54:00Z">
+            <w:ins w:id="216" w:author="dell" w:date="2014-02-03T22:54:00Z">
               <w:r>
                 <w:rPr>
                   <w:b/>
@@ -14386,11 +14454,11 @@
           <w:p>
             <w:pPr>
               <w:rPr>
-                <w:ins w:id="210" w:author="dell" w:date="2014-02-03T22:54:00Z"/>
+                <w:ins w:id="217" w:author="dell" w:date="2014-02-03T22:54:00Z"/>
                 <w:b/>
               </w:rPr>
             </w:pPr>
-            <w:ins w:id="211" w:author="dell" w:date="2014-02-03T22:54:00Z">
+            <w:ins w:id="218" w:author="dell" w:date="2014-02-03T22:54:00Z">
               <w:r>
                 <w:rPr>
                   <w:b/>
@@ -14407,11 +14475,11 @@
           <w:p>
             <w:pPr>
               <w:rPr>
-                <w:ins w:id="212" w:author="dell" w:date="2014-02-03T22:54:00Z"/>
+                <w:ins w:id="219" w:author="dell" w:date="2014-02-03T22:54:00Z"/>
                 <w:b/>
               </w:rPr>
             </w:pPr>
-            <w:ins w:id="213" w:author="dell" w:date="2014-02-03T22:54:00Z">
+            <w:ins w:id="220" w:author="dell" w:date="2014-02-03T22:54:00Z">
               <w:r>
                 <w:rPr>
                   <w:b/>
@@ -14428,7 +14496,7 @@
           <w:p>
             <w:pPr>
               <w:rPr>
-                <w:ins w:id="214" w:author="dell" w:date="2014-02-03T22:54:00Z"/>
+                <w:ins w:id="221" w:author="dell" w:date="2014-02-03T22:54:00Z"/>
                 <w:b/>
               </w:rPr>
             </w:pPr>
@@ -14437,7 +14505,7 @@
       </w:tr>
       <w:tr>
         <w:trPr>
-          <w:ins w:id="215" w:author="dell" w:date="2014-02-03T22:57:00Z"/>
+          <w:ins w:id="222" w:author="dell" w:date="2014-02-03T22:57:00Z"/>
         </w:trPr>
         <w:tc>
           <w:tcPr>
@@ -14446,11 +14514,11 @@
           <w:p>
             <w:pPr>
               <w:rPr>
-                <w:ins w:id="216" w:author="dell" w:date="2014-02-03T22:57:00Z"/>
+                <w:ins w:id="223" w:author="dell" w:date="2014-02-03T22:57:00Z"/>
                 <w:b/>
               </w:rPr>
             </w:pPr>
-            <w:ins w:id="217" w:author="dell" w:date="2014-02-03T22:57:00Z">
+            <w:ins w:id="224" w:author="dell" w:date="2014-02-03T22:57:00Z">
               <w:r>
                 <w:rPr>
                   <w:b/>
@@ -14467,11 +14535,11 @@
           <w:p>
             <w:pPr>
               <w:rPr>
-                <w:ins w:id="218" w:author="dell" w:date="2014-02-03T22:57:00Z"/>
+                <w:ins w:id="225" w:author="dell" w:date="2014-02-03T22:57:00Z"/>
                 <w:b/>
               </w:rPr>
             </w:pPr>
-            <w:ins w:id="219" w:author="dell" w:date="2014-02-03T22:57:00Z">
+            <w:ins w:id="226" w:author="dell" w:date="2014-02-03T22:57:00Z">
               <w:r>
                 <w:rPr>
                   <w:b/>
@@ -14488,11 +14556,11 @@
           <w:p>
             <w:pPr>
               <w:rPr>
-                <w:ins w:id="220" w:author="dell" w:date="2014-02-03T22:57:00Z"/>
+                <w:ins w:id="227" w:author="dell" w:date="2014-02-03T22:57:00Z"/>
                 <w:b/>
               </w:rPr>
             </w:pPr>
-            <w:ins w:id="221" w:author="dell" w:date="2014-02-03T22:57:00Z">
+            <w:ins w:id="228" w:author="dell" w:date="2014-02-03T22:57:00Z">
               <w:r>
                 <w:rPr>
                   <w:b/>
@@ -14500,18 +14568,12 @@
                 <w:t>FK_</w:t>
               </w:r>
             </w:ins>
-            <w:ins w:id="222" w:author="dell" w:date="2014-02-03T22:58:00Z">
+            <w:ins w:id="229" w:author="dell" w:date="2014-02-03T22:58:00Z">
               <w:r>
                 <w:rPr>
                   <w:b/>
                 </w:rPr>
-                <w:t xml:space="preserve"> </w:t>
-              </w:r>
-              <w:r>
-                <w:rPr>
-                  <w:b/>
-                </w:rPr>
-                <w:t>AASV_USER</w:t>
+                <w:t xml:space="preserve"> AASV_USER</w:t>
               </w:r>
             </w:ins>
           </w:p>
@@ -14523,7 +14585,7 @@
           <w:p>
             <w:pPr>
               <w:rPr>
-                <w:ins w:id="223" w:author="dell" w:date="2014-02-03T22:57:00Z"/>
+                <w:ins w:id="230" w:author="dell" w:date="2014-02-03T22:57:00Z"/>
                 <w:b/>
               </w:rPr>
             </w:pPr>
@@ -14532,7 +14594,7 @@
       </w:tr>
       <w:tr>
         <w:trPr>
-          <w:ins w:id="224" w:author="dell" w:date="2014-02-03T22:53:00Z"/>
+          <w:ins w:id="231" w:author="dell" w:date="2014-02-03T22:53:00Z"/>
         </w:trPr>
         <w:tc>
           <w:tcPr>
@@ -14541,11 +14603,11 @@
           <w:p>
             <w:pPr>
               <w:rPr>
-                <w:ins w:id="225" w:author="dell" w:date="2014-02-03T22:53:00Z"/>
+                <w:ins w:id="232" w:author="dell" w:date="2014-02-03T22:53:00Z"/>
                 <w:b/>
               </w:rPr>
             </w:pPr>
-            <w:ins w:id="226" w:author="dell" w:date="2014-02-03T22:55:00Z">
+            <w:ins w:id="233" w:author="dell" w:date="2014-02-03T22:55:00Z">
               <w:r>
                 <w:rPr>
                   <w:b/>
@@ -14553,7 +14615,7 @@
                 <w:t>C</w:t>
               </w:r>
             </w:ins>
-            <w:ins w:id="227" w:author="dell" w:date="2014-02-03T22:56:00Z">
+            <w:ins w:id="234" w:author="dell" w:date="2014-02-03T22:56:00Z">
               <w:r>
                 <w:rPr>
                   <w:b/>
@@ -14561,7 +14623,7 @@
                 <w:t>URR</w:t>
               </w:r>
             </w:ins>
-            <w:ins w:id="228" w:author="dell" w:date="2014-02-03T22:55:00Z">
+            <w:ins w:id="235" w:author="dell" w:date="2014-02-03T22:55:00Z">
               <w:r>
                 <w:rPr>
                   <w:b/>
@@ -14578,11 +14640,11 @@
           <w:p>
             <w:pPr>
               <w:rPr>
-                <w:ins w:id="229" w:author="dell" w:date="2014-02-03T22:53:00Z"/>
+                <w:ins w:id="236" w:author="dell" w:date="2014-02-03T22:53:00Z"/>
                 <w:b/>
               </w:rPr>
             </w:pPr>
-            <w:ins w:id="230" w:author="dell" w:date="2014-02-03T22:55:00Z">
+            <w:ins w:id="237" w:author="dell" w:date="2014-02-03T22:55:00Z">
               <w:r>
                 <w:rPr>
                   <w:b/>
@@ -14599,11 +14661,11 @@
           <w:p>
             <w:pPr>
               <w:rPr>
-                <w:ins w:id="231" w:author="dell" w:date="2014-02-03T22:53:00Z"/>
+                <w:ins w:id="238" w:author="dell" w:date="2014-02-03T22:53:00Z"/>
                 <w:b/>
               </w:rPr>
             </w:pPr>
-            <w:ins w:id="232" w:author="dell" w:date="2014-02-03T22:57:00Z">
+            <w:ins w:id="239" w:author="dell" w:date="2014-02-03T22:57:00Z">
               <w:r>
                 <w:rPr>
                   <w:b/>
@@ -14620,7 +14682,7 @@
           <w:p>
             <w:pPr>
               <w:rPr>
-                <w:ins w:id="233" w:author="dell" w:date="2014-02-03T22:53:00Z"/>
+                <w:ins w:id="240" w:author="dell" w:date="2014-02-03T22:53:00Z"/>
                 <w:b/>
               </w:rPr>
             </w:pPr>
@@ -14629,7 +14691,7 @@
       </w:tr>
       <w:tr>
         <w:trPr>
-          <w:ins w:id="234" w:author="dell" w:date="2014-02-03T22:53:00Z"/>
+          <w:ins w:id="241" w:author="dell" w:date="2014-02-03T22:53:00Z"/>
         </w:trPr>
         <w:tc>
           <w:tcPr>
@@ -14638,11 +14700,11 @@
           <w:p>
             <w:pPr>
               <w:rPr>
-                <w:ins w:id="235" w:author="dell" w:date="2014-02-03T22:53:00Z"/>
+                <w:ins w:id="242" w:author="dell" w:date="2014-02-03T22:53:00Z"/>
                 <w:b/>
               </w:rPr>
             </w:pPr>
-            <w:ins w:id="236" w:author="dell" w:date="2014-02-03T22:56:00Z">
+            <w:ins w:id="243" w:author="dell" w:date="2014-02-03T22:56:00Z">
               <w:r>
                 <w:rPr>
                   <w:b/>
@@ -14659,11 +14721,11 @@
           <w:p>
             <w:pPr>
               <w:rPr>
-                <w:ins w:id="237" w:author="dell" w:date="2014-02-03T22:53:00Z"/>
+                <w:ins w:id="244" w:author="dell" w:date="2014-02-03T22:53:00Z"/>
                 <w:b/>
               </w:rPr>
             </w:pPr>
-            <w:ins w:id="238" w:author="dell" w:date="2014-02-03T22:56:00Z">
+            <w:ins w:id="245" w:author="dell" w:date="2014-02-03T22:56:00Z">
               <w:r>
                 <w:rPr>
                   <w:b/>
@@ -14680,11 +14742,11 @@
           <w:p>
             <w:pPr>
               <w:rPr>
-                <w:ins w:id="239" w:author="dell" w:date="2014-02-03T22:53:00Z"/>
+                <w:ins w:id="246" w:author="dell" w:date="2014-02-03T22:53:00Z"/>
                 <w:b/>
               </w:rPr>
             </w:pPr>
-            <w:ins w:id="240" w:author="dell" w:date="2014-02-03T22:58:00Z">
+            <w:ins w:id="247" w:author="dell" w:date="2014-02-03T22:58:00Z">
               <w:r>
                 <w:rPr>
                   <w:b/>
@@ -14701,7 +14763,7 @@
           <w:p>
             <w:pPr>
               <w:rPr>
-                <w:ins w:id="241" w:author="dell" w:date="2014-02-03T22:53:00Z"/>
+                <w:ins w:id="248" w:author="dell" w:date="2014-02-03T22:53:00Z"/>
                 <w:b/>
               </w:rPr>
             </w:pPr>
@@ -14710,7 +14772,7 @@
       </w:tr>
       <w:tr>
         <w:trPr>
-          <w:ins w:id="242" w:author="dell" w:date="2014-02-03T22:53:00Z"/>
+          <w:ins w:id="249" w:author="dell" w:date="2014-02-03T22:53:00Z"/>
         </w:trPr>
         <w:tc>
           <w:tcPr>
@@ -14719,11 +14781,11 @@
           <w:p>
             <w:pPr>
               <w:rPr>
-                <w:ins w:id="243" w:author="dell" w:date="2014-02-03T22:53:00Z"/>
+                <w:ins w:id="250" w:author="dell" w:date="2014-02-03T22:53:00Z"/>
                 <w:b/>
               </w:rPr>
             </w:pPr>
-            <w:ins w:id="244" w:author="dell" w:date="2014-02-03T22:56:00Z">
+            <w:ins w:id="251" w:author="dell" w:date="2014-02-03T22:56:00Z">
               <w:r>
                 <w:rPr>
                   <w:b/>
@@ -14740,11 +14802,11 @@
           <w:p>
             <w:pPr>
               <w:rPr>
-                <w:ins w:id="245" w:author="dell" w:date="2014-02-03T22:53:00Z"/>
+                <w:ins w:id="252" w:author="dell" w:date="2014-02-03T22:53:00Z"/>
                 <w:b/>
               </w:rPr>
             </w:pPr>
-            <w:ins w:id="246" w:author="dell" w:date="2014-02-03T22:56:00Z">
+            <w:ins w:id="253" w:author="dell" w:date="2014-02-03T22:56:00Z">
               <w:r>
                 <w:rPr>
                   <w:b/>
@@ -14761,11 +14823,11 @@
           <w:p>
             <w:pPr>
               <w:rPr>
-                <w:ins w:id="247" w:author="dell" w:date="2014-02-03T22:53:00Z"/>
+                <w:ins w:id="254" w:author="dell" w:date="2014-02-03T22:53:00Z"/>
                 <w:b/>
               </w:rPr>
             </w:pPr>
-            <w:ins w:id="248" w:author="dell" w:date="2014-02-03T22:58:00Z">
+            <w:ins w:id="255" w:author="dell" w:date="2014-02-03T22:58:00Z">
               <w:r>
                 <w:rPr>
                   <w:b/>
@@ -14782,7 +14844,7 @@
           <w:p>
             <w:pPr>
               <w:rPr>
-                <w:ins w:id="249" w:author="dell" w:date="2014-02-03T22:53:00Z"/>
+                <w:ins w:id="256" w:author="dell" w:date="2014-02-03T22:53:00Z"/>
                 <w:b/>
               </w:rPr>
             </w:pPr>
@@ -14791,7 +14853,7 @@
       </w:tr>
       <w:tr>
         <w:trPr>
-          <w:ins w:id="250" w:author="dell" w:date="2014-02-03T22:53:00Z"/>
+          <w:ins w:id="257" w:author="dell" w:date="2014-02-03T22:53:00Z"/>
         </w:trPr>
         <w:tc>
           <w:tcPr>
@@ -14800,11 +14862,11 @@
           <w:p>
             <w:pPr>
               <w:rPr>
-                <w:ins w:id="251" w:author="dell" w:date="2014-02-03T22:53:00Z"/>
+                <w:ins w:id="258" w:author="dell" w:date="2014-02-03T22:53:00Z"/>
                 <w:b/>
               </w:rPr>
             </w:pPr>
-            <w:ins w:id="252" w:author="dell" w:date="2014-02-03T22:57:00Z">
+            <w:ins w:id="259" w:author="dell" w:date="2014-02-03T22:57:00Z">
               <w:r>
                 <w:rPr>
                   <w:b/>
@@ -14821,11 +14883,11 @@
           <w:p>
             <w:pPr>
               <w:rPr>
-                <w:ins w:id="253" w:author="dell" w:date="2014-02-03T22:53:00Z"/>
+                <w:ins w:id="260" w:author="dell" w:date="2014-02-03T22:53:00Z"/>
                 <w:b/>
               </w:rPr>
             </w:pPr>
-            <w:ins w:id="254" w:author="dell" w:date="2014-02-03T22:57:00Z">
+            <w:ins w:id="261" w:author="dell" w:date="2014-02-03T22:57:00Z">
               <w:r>
                 <w:rPr>
                   <w:b/>
@@ -14842,11 +14904,11 @@
           <w:p>
             <w:pPr>
               <w:rPr>
-                <w:ins w:id="255" w:author="dell" w:date="2014-02-03T22:53:00Z"/>
+                <w:ins w:id="262" w:author="dell" w:date="2014-02-03T22:53:00Z"/>
                 <w:b/>
               </w:rPr>
             </w:pPr>
-            <w:ins w:id="256" w:author="dell" w:date="2014-02-03T22:58:00Z">
+            <w:ins w:id="263" w:author="dell" w:date="2014-02-03T22:58:00Z">
               <w:r>
                 <w:rPr>
                   <w:b/>
@@ -14863,7 +14925,7 @@
           <w:p>
             <w:pPr>
               <w:rPr>
-                <w:ins w:id="257" w:author="dell" w:date="2014-02-03T22:53:00Z"/>
+                <w:ins w:id="264" w:author="dell" w:date="2014-02-03T22:53:00Z"/>
                 <w:b/>
               </w:rPr>
             </w:pPr>
@@ -14872,7 +14934,7 @@
       </w:tr>
       <w:tr>
         <w:trPr>
-          <w:ins w:id="258" w:author="dell" w:date="2014-02-03T22:53:00Z"/>
+          <w:ins w:id="265" w:author="dell" w:date="2014-02-03T22:53:00Z"/>
         </w:trPr>
         <w:tc>
           <w:tcPr>
@@ -14881,11 +14943,11 @@
           <w:p>
             <w:pPr>
               <w:rPr>
-                <w:ins w:id="259" w:author="dell" w:date="2014-02-03T22:53:00Z"/>
+                <w:ins w:id="266" w:author="dell" w:date="2014-02-03T22:53:00Z"/>
                 <w:b/>
               </w:rPr>
             </w:pPr>
-            <w:ins w:id="260" w:author="dell" w:date="2014-02-03T22:59:00Z">
+            <w:ins w:id="267" w:author="dell" w:date="2014-02-03T22:59:00Z">
               <w:r>
                 <w:rPr>
                   <w:b/>
@@ -14902,11 +14964,11 @@
           <w:p>
             <w:pPr>
               <w:rPr>
-                <w:ins w:id="261" w:author="dell" w:date="2014-02-03T22:53:00Z"/>
+                <w:ins w:id="268" w:author="dell" w:date="2014-02-03T22:53:00Z"/>
                 <w:b/>
               </w:rPr>
             </w:pPr>
-            <w:ins w:id="262" w:author="dell" w:date="2014-02-03T22:59:00Z">
+            <w:ins w:id="269" w:author="dell" w:date="2014-02-03T22:59:00Z">
               <w:r>
                 <w:rPr>
                   <w:b/>
@@ -14923,11 +14985,11 @@
           <w:p>
             <w:pPr>
               <w:rPr>
-                <w:ins w:id="263" w:author="dell" w:date="2014-02-03T22:53:00Z"/>
+                <w:ins w:id="270" w:author="dell" w:date="2014-02-03T22:53:00Z"/>
                 <w:b/>
               </w:rPr>
             </w:pPr>
-            <w:ins w:id="264" w:author="dell" w:date="2014-02-03T23:00:00Z">
+            <w:ins w:id="271" w:author="dell" w:date="2014-02-03T23:00:00Z">
               <w:r>
                 <w:rPr>
                   <w:b/>
@@ -14944,11 +15006,11 @@
           <w:p>
             <w:pPr>
               <w:rPr>
-                <w:ins w:id="265" w:author="dell" w:date="2014-02-03T22:53:00Z"/>
+                <w:ins w:id="272" w:author="dell" w:date="2014-02-03T22:53:00Z"/>
                 <w:b/>
               </w:rPr>
             </w:pPr>
-            <w:ins w:id="266" w:author="dell" w:date="2014-02-03T23:00:00Z">
+            <w:ins w:id="273" w:author="dell" w:date="2014-02-03T23:00:00Z">
               <w:r>
                 <w:rPr>
                   <w:b/>
@@ -14956,7 +15018,7 @@
                 <w:t>People can chose null</w:t>
               </w:r>
             </w:ins>
-            <w:ins w:id="267" w:author="dell" w:date="2014-02-03T23:01:00Z">
+            <w:ins w:id="274" w:author="dell" w:date="2014-02-03T23:01:00Z">
               <w:r>
                 <w:rPr>
                   <w:b/>
@@ -14964,7 +15026,7 @@
                 <w:t xml:space="preserve"> as well</w:t>
               </w:r>
             </w:ins>
-            <w:ins w:id="268" w:author="dell" w:date="2014-02-03T23:00:00Z">
+            <w:ins w:id="275" w:author="dell" w:date="2014-02-03T23:00:00Z">
               <w:r>
                 <w:rPr>
                   <w:b/>
@@ -14977,7 +15039,7 @@
       </w:tr>
       <w:tr>
         <w:trPr>
-          <w:ins w:id="269" w:author="dell" w:date="2014-02-03T22:53:00Z"/>
+          <w:ins w:id="276" w:author="dell" w:date="2014-02-03T22:53:00Z"/>
         </w:trPr>
         <w:tc>
           <w:tcPr>
@@ -14986,11 +15048,11 @@
           <w:p>
             <w:pPr>
               <w:rPr>
-                <w:ins w:id="270" w:author="dell" w:date="2014-02-03T22:53:00Z"/>
+                <w:ins w:id="277" w:author="dell" w:date="2014-02-03T22:53:00Z"/>
                 <w:b/>
               </w:rPr>
             </w:pPr>
-            <w:ins w:id="271" w:author="dell" w:date="2014-02-03T23:01:00Z">
+            <w:ins w:id="278" w:author="dell" w:date="2014-02-03T23:01:00Z">
               <w:r>
                 <w:rPr>
                   <w:b/>
@@ -14998,7 +15060,7 @@
                 <w:t>NOOF</w:t>
               </w:r>
             </w:ins>
-            <w:ins w:id="272" w:author="dell" w:date="2014-02-03T23:02:00Z">
+            <w:ins w:id="279" w:author="dell" w:date="2014-02-03T23:02:00Z">
               <w:r>
                 <w:rPr>
                   <w:b/>
@@ -15015,11 +15077,11 @@
           <w:p>
             <w:pPr>
               <w:rPr>
-                <w:ins w:id="273" w:author="dell" w:date="2014-02-03T22:53:00Z"/>
+                <w:ins w:id="280" w:author="dell" w:date="2014-02-03T22:53:00Z"/>
                 <w:b/>
               </w:rPr>
             </w:pPr>
-            <w:ins w:id="274" w:author="dell" w:date="2014-02-03T23:02:00Z">
+            <w:ins w:id="281" w:author="dell" w:date="2014-02-03T23:02:00Z">
               <w:r>
                 <w:rPr>
                   <w:b/>
@@ -15036,11 +15098,11 @@
           <w:p>
             <w:pPr>
               <w:rPr>
-                <w:ins w:id="275" w:author="dell" w:date="2014-02-03T22:53:00Z"/>
+                <w:ins w:id="282" w:author="dell" w:date="2014-02-03T22:53:00Z"/>
                 <w:b/>
               </w:rPr>
             </w:pPr>
-            <w:ins w:id="276" w:author="dell" w:date="2014-02-03T23:02:00Z">
+            <w:ins w:id="283" w:author="dell" w:date="2014-02-03T23:02:00Z">
               <w:r>
                 <w:rPr>
                   <w:b/>
@@ -15057,7 +15119,7 @@
           <w:p>
             <w:pPr>
               <w:rPr>
-                <w:ins w:id="277" w:author="dell" w:date="2014-02-03T22:53:00Z"/>
+                <w:ins w:id="284" w:author="dell" w:date="2014-02-03T22:53:00Z"/>
                 <w:b/>
               </w:rPr>
             </w:pPr>
@@ -15066,7 +15128,7 @@
       </w:tr>
       <w:tr>
         <w:trPr>
-          <w:ins w:id="278" w:author="dell" w:date="2014-02-03T22:53:00Z"/>
+          <w:ins w:id="285" w:author="dell" w:date="2014-02-03T22:53:00Z"/>
         </w:trPr>
         <w:tc>
           <w:tcPr>
@@ -15075,11 +15137,11 @@
           <w:p>
             <w:pPr>
               <w:rPr>
-                <w:ins w:id="279" w:author="dell" w:date="2014-02-03T22:53:00Z"/>
+                <w:ins w:id="286" w:author="dell" w:date="2014-02-03T22:53:00Z"/>
                 <w:b/>
               </w:rPr>
             </w:pPr>
-            <w:ins w:id="280" w:author="dell" w:date="2014-02-03T23:02:00Z">
+            <w:ins w:id="287" w:author="dell" w:date="2014-02-03T23:02:00Z">
               <w:r>
                 <w:rPr>
                   <w:b/>
@@ -15096,11 +15158,11 @@
           <w:p>
             <w:pPr>
               <w:rPr>
-                <w:ins w:id="281" w:author="dell" w:date="2014-02-03T22:53:00Z"/>
+                <w:ins w:id="288" w:author="dell" w:date="2014-02-03T22:53:00Z"/>
                 <w:b/>
               </w:rPr>
             </w:pPr>
-            <w:ins w:id="282" w:author="dell" w:date="2014-02-03T23:02:00Z">
+            <w:ins w:id="289" w:author="dell" w:date="2014-02-03T23:02:00Z">
               <w:r>
                 <w:rPr>
                   <w:b/>
@@ -15117,11 +15179,11 @@
           <w:p>
             <w:pPr>
               <w:rPr>
-                <w:ins w:id="283" w:author="dell" w:date="2014-02-03T22:53:00Z"/>
+                <w:ins w:id="290" w:author="dell" w:date="2014-02-03T22:53:00Z"/>
                 <w:b/>
               </w:rPr>
             </w:pPr>
-            <w:ins w:id="284" w:author="dell" w:date="2014-02-03T23:03:00Z">
+            <w:ins w:id="291" w:author="dell" w:date="2014-02-03T23:03:00Z">
               <w:r>
                 <w:rPr>
                   <w:b/>
@@ -15138,7 +15200,7 @@
           <w:p>
             <w:pPr>
               <w:rPr>
-                <w:ins w:id="285" w:author="dell" w:date="2014-02-03T22:53:00Z"/>
+                <w:ins w:id="292" w:author="dell" w:date="2014-02-03T22:53:00Z"/>
                 <w:b/>
               </w:rPr>
             </w:pPr>
@@ -15147,7 +15209,7 @@
       </w:tr>
       <w:tr>
         <w:trPr>
-          <w:ins w:id="286" w:author="dell" w:date="2014-02-03T22:53:00Z"/>
+          <w:ins w:id="293" w:author="dell" w:date="2014-02-03T22:53:00Z"/>
         </w:trPr>
         <w:tc>
           <w:tcPr>
@@ -15156,11 +15218,11 @@
           <w:p>
             <w:pPr>
               <w:rPr>
-                <w:ins w:id="287" w:author="dell" w:date="2014-02-03T22:53:00Z"/>
+                <w:ins w:id="294" w:author="dell" w:date="2014-02-03T22:53:00Z"/>
                 <w:b/>
               </w:rPr>
             </w:pPr>
-            <w:ins w:id="288" w:author="dell" w:date="2014-02-03T23:03:00Z">
+            <w:ins w:id="295" w:author="dell" w:date="2014-02-03T23:03:00Z">
               <w:r>
                 <w:rPr>
                   <w:b/>
@@ -15177,11 +15239,11 @@
           <w:p>
             <w:pPr>
               <w:rPr>
-                <w:ins w:id="289" w:author="dell" w:date="2014-02-03T22:53:00Z"/>
+                <w:ins w:id="296" w:author="dell" w:date="2014-02-03T22:53:00Z"/>
                 <w:b/>
               </w:rPr>
             </w:pPr>
-            <w:ins w:id="290" w:author="dell" w:date="2014-02-03T23:03:00Z">
+            <w:ins w:id="297" w:author="dell" w:date="2014-02-03T23:03:00Z">
               <w:r>
                 <w:rPr>
                   <w:b/>
@@ -15198,11 +15260,11 @@
           <w:p>
             <w:pPr>
               <w:rPr>
-                <w:ins w:id="291" w:author="dell" w:date="2014-02-03T22:53:00Z"/>
+                <w:ins w:id="298" w:author="dell" w:date="2014-02-03T22:53:00Z"/>
                 <w:b/>
               </w:rPr>
             </w:pPr>
-            <w:ins w:id="292" w:author="dell" w:date="2014-02-03T23:03:00Z">
+            <w:ins w:id="299" w:author="dell" w:date="2014-02-03T23:03:00Z">
               <w:r>
                 <w:rPr>
                   <w:b/>
@@ -15219,11 +15281,11 @@
           <w:p>
             <w:pPr>
               <w:rPr>
-                <w:ins w:id="293" w:author="dell" w:date="2014-02-03T22:53:00Z"/>
+                <w:ins w:id="300" w:author="dell" w:date="2014-02-03T22:53:00Z"/>
                 <w:b/>
               </w:rPr>
             </w:pPr>
-            <w:ins w:id="294" w:author="dell" w:date="2014-02-03T23:05:00Z">
+            <w:ins w:id="301" w:author="dell" w:date="2014-02-03T23:05:00Z">
               <w:r>
                 <w:rPr>
                   <w:b/>
@@ -15242,7 +15304,7 @@
       </w:tr>
       <w:tr>
         <w:trPr>
-          <w:ins w:id="295" w:author="dell" w:date="2014-02-03T23:06:00Z"/>
+          <w:ins w:id="302" w:author="dell" w:date="2014-02-03T23:06:00Z"/>
         </w:trPr>
         <w:tc>
           <w:tcPr>
@@ -15251,11 +15313,11 @@
           <w:p>
             <w:pPr>
               <w:rPr>
-                <w:ins w:id="296" w:author="dell" w:date="2014-02-03T23:06:00Z"/>
+                <w:ins w:id="303" w:author="dell" w:date="2014-02-03T23:06:00Z"/>
                 <w:b/>
               </w:rPr>
             </w:pPr>
-            <w:ins w:id="297" w:author="dell" w:date="2014-02-03T23:06:00Z">
+            <w:ins w:id="304" w:author="dell" w:date="2014-02-03T23:06:00Z">
               <w:r>
                 <w:rPr>
                   <w:b/>
@@ -15272,11 +15334,11 @@
           <w:p>
             <w:pPr>
               <w:rPr>
-                <w:ins w:id="298" w:author="dell" w:date="2014-02-03T23:06:00Z"/>
+                <w:ins w:id="305" w:author="dell" w:date="2014-02-03T23:06:00Z"/>
                 <w:b/>
               </w:rPr>
             </w:pPr>
-            <w:ins w:id="299" w:author="dell" w:date="2014-02-03T23:06:00Z">
+            <w:ins w:id="306" w:author="dell" w:date="2014-02-03T23:06:00Z">
               <w:r>
                 <w:rPr>
                   <w:b/>
@@ -15293,11 +15355,11 @@
           <w:p>
             <w:pPr>
               <w:rPr>
-                <w:ins w:id="300" w:author="dell" w:date="2014-02-03T23:06:00Z"/>
+                <w:ins w:id="307" w:author="dell" w:date="2014-02-03T23:06:00Z"/>
                 <w:b/>
               </w:rPr>
             </w:pPr>
-            <w:ins w:id="301" w:author="dell" w:date="2014-02-03T23:06:00Z">
+            <w:ins w:id="308" w:author="dell" w:date="2014-02-03T23:06:00Z">
               <w:r>
                 <w:rPr>
                   <w:b/>
@@ -15314,7 +15376,7 @@
           <w:p>
             <w:pPr>
               <w:rPr>
-                <w:ins w:id="302" w:author="dell" w:date="2014-02-03T23:06:00Z"/>
+                <w:ins w:id="309" w:author="dell" w:date="2014-02-03T23:06:00Z"/>
                 <w:b/>
               </w:rPr>
             </w:pPr>
@@ -15328,7 +15390,7 @@
           <w:b/>
         </w:rPr>
       </w:pPr>
-      <w:del w:id="303" w:author="dell" w:date="2014-02-03T22:42:00Z">
+      <w:del w:id="310" w:author="dell" w:date="2014-02-03T22:42:00Z">
         <w:r>
           <w:rPr>
             <w:b/>
@@ -15346,7 +15408,7 @@
         </w:numPr>
         <w:ind w:hanging="792"/>
       </w:pPr>
-      <w:bookmarkStart w:id="304" w:name="_Toc378092189"/>
+      <w:bookmarkStart w:id="311" w:name="_Toc378092189"/>
       <w:r>
         <w:lastRenderedPageBreak/>
         <w:t>Business</w:t>
@@ -15357,7 +15419,7 @@
       <w:r>
         <w:t>&amp; Opportunities</w:t>
       </w:r>
-      <w:bookmarkEnd w:id="304"/>
+      <w:bookmarkEnd w:id="311"/>
     </w:p>
     <w:p/>
     <w:p>
@@ -15412,12 +15474,12 @@
         </w:numPr>
         <w:ind w:hanging="792"/>
       </w:pPr>
-      <w:bookmarkStart w:id="305" w:name="_Toc378092190"/>
+      <w:bookmarkStart w:id="312" w:name="_Toc378092190"/>
       <w:r>
         <w:lastRenderedPageBreak/>
         <w:t>Application - Process Flow</w:t>
       </w:r>
-      <w:bookmarkEnd w:id="305"/>
+      <w:bookmarkEnd w:id="312"/>
     </w:p>
     <w:p>
       <w:pPr>
@@ -16080,7 +16142,7 @@
           <w:rFonts w:cs="Arial"/>
         </w:rPr>
       </w:pPr>
-      <w:bookmarkStart w:id="306" w:name="_Toc378092191"/>
+      <w:bookmarkStart w:id="313" w:name="_Toc378092191"/>
       <w:r>
         <w:rPr>
           <w:rFonts w:cs="Arial"/>
@@ -16088,7 +16150,7 @@
         <w:lastRenderedPageBreak/>
         <w:t>Other Functionality</w:t>
       </w:r>
-      <w:bookmarkEnd w:id="306"/>
+      <w:bookmarkEnd w:id="313"/>
     </w:p>
     <w:p>
       <w:r>
@@ -16141,11 +16203,11 @@
         </w:numPr>
         <w:ind w:hanging="792"/>
       </w:pPr>
-      <w:bookmarkStart w:id="307" w:name="_Toc378092192"/>
+      <w:bookmarkStart w:id="314" w:name="_Toc378092192"/>
       <w:r>
         <w:t>Reporting Requirements</w:t>
       </w:r>
-      <w:bookmarkEnd w:id="307"/>
+      <w:bookmarkEnd w:id="314"/>
     </w:p>
     <w:p>
       <w:pPr>
@@ -16187,11 +16249,11 @@
         </w:numPr>
         <w:ind w:hanging="792"/>
       </w:pPr>
-      <w:bookmarkStart w:id="308" w:name="_Toc378092193"/>
+      <w:bookmarkStart w:id="315" w:name="_Toc378092193"/>
       <w:r>
         <w:t>Admin Requirements</w:t>
       </w:r>
-      <w:bookmarkEnd w:id="308"/>
+      <w:bookmarkEnd w:id="315"/>
     </w:p>
     <w:p>
       <w:pPr>
@@ -16232,11 +16294,11 @@
         </w:numPr>
         <w:ind w:hanging="792"/>
       </w:pPr>
-      <w:bookmarkStart w:id="309" w:name="_Toc378092194"/>
+      <w:bookmarkStart w:id="316" w:name="_Toc378092194"/>
       <w:r>
         <w:t>Audit Trail</w:t>
       </w:r>
-      <w:bookmarkEnd w:id="309"/>
+      <w:bookmarkEnd w:id="316"/>
     </w:p>
     <w:p>
       <w:pPr>
@@ -16279,7 +16341,7 @@
           <w:rFonts w:cs="Arial"/>
         </w:rPr>
       </w:pPr>
-      <w:bookmarkStart w:id="310" w:name="_Toc378092195"/>
+      <w:bookmarkStart w:id="317" w:name="_Toc378092195"/>
       <w:r>
         <w:rPr>
           <w:rFonts w:cs="Arial"/>
@@ -16287,7 +16349,7 @@
         <w:lastRenderedPageBreak/>
         <w:t>Non Functional Requirement</w:t>
       </w:r>
-      <w:bookmarkEnd w:id="310"/>
+      <w:bookmarkEnd w:id="317"/>
     </w:p>
     <w:p>
       <w:pPr>
@@ -16333,7 +16395,7 @@
         </w:numPr>
         <w:ind w:hanging="792"/>
       </w:pPr>
-      <w:bookmarkStart w:id="311" w:name="_Toc378092196"/>
+      <w:bookmarkStart w:id="318" w:name="_Toc378092196"/>
       <w:r>
         <w:t>Application P</w:t>
       </w:r>
@@ -16343,7 +16405,7 @@
       <w:r>
         <w:t>rformance</w:t>
       </w:r>
-      <w:bookmarkEnd w:id="311"/>
+      <w:bookmarkEnd w:id="318"/>
     </w:p>
     <w:p/>
     <w:tbl>
@@ -16599,14 +16661,14 @@
         </w:numPr>
         <w:ind w:hanging="792"/>
       </w:pPr>
-      <w:bookmarkStart w:id="312" w:name="_Toc378092197"/>
+      <w:bookmarkStart w:id="319" w:name="_Toc378092197"/>
       <w:r>
         <w:t>Server</w:t>
       </w:r>
       <w:r>
         <w:t xml:space="preserve"> Support</w:t>
       </w:r>
-      <w:bookmarkEnd w:id="312"/>
+      <w:bookmarkEnd w:id="319"/>
     </w:p>
     <w:tbl>
       <w:tblPr>
@@ -16902,7 +16964,7 @@
         </w:numPr>
         <w:ind w:hanging="792"/>
       </w:pPr>
-      <w:bookmarkStart w:id="313" w:name="_Toc378092198"/>
+      <w:bookmarkStart w:id="320" w:name="_Toc378092198"/>
       <w:r>
         <w:t>Devi</w:t>
       </w:r>
@@ -16915,7 +16977,7 @@
       <w:r>
         <w:t>/Operating System Support</w:t>
       </w:r>
-      <w:bookmarkEnd w:id="313"/>
+      <w:bookmarkEnd w:id="320"/>
     </w:p>
     <w:p/>
     <w:tbl>
@@ -17220,11 +17282,11 @@
         </w:numPr>
         <w:ind w:left="0" w:firstLine="0"/>
       </w:pPr>
-      <w:bookmarkStart w:id="314" w:name="_Toc378092199"/>
+      <w:bookmarkStart w:id="321" w:name="_Toc378092199"/>
       <w:r>
         <w:t>User Interface – General Requirements</w:t>
       </w:r>
-      <w:bookmarkEnd w:id="314"/>
+      <w:bookmarkEnd w:id="321"/>
     </w:p>
     <w:tbl>
       <w:tblPr>
@@ -17422,7 +17484,7 @@
           <w:rFonts w:cs="Arial"/>
         </w:rPr>
       </w:pPr>
-      <w:bookmarkStart w:id="315" w:name="_Toc378092200"/>
+      <w:bookmarkStart w:id="322" w:name="_Toc378092200"/>
       <w:r>
         <w:rPr>
           <w:rFonts w:cs="Arial"/>
@@ -17430,7 +17492,7 @@
         <w:lastRenderedPageBreak/>
         <w:t>Appendix</w:t>
       </w:r>
-      <w:bookmarkEnd w:id="315"/>
+      <w:bookmarkEnd w:id="322"/>
     </w:p>
     <w:p/>
     <w:p>
@@ -17442,11 +17504,11 @@
         </w:numPr>
         <w:ind w:hanging="792"/>
       </w:pPr>
-      <w:bookmarkStart w:id="316" w:name="_Toc378092201"/>
+      <w:bookmarkStart w:id="323" w:name="_Toc378092201"/>
       <w:r>
         <w:t>Product Definition</w:t>
       </w:r>
-      <w:bookmarkEnd w:id="316"/>
+      <w:bookmarkEnd w:id="323"/>
     </w:p>
     <w:p/>
     <w:p>
@@ -17458,11 +17520,11 @@
         </w:numPr>
         <w:ind w:hanging="792"/>
       </w:pPr>
-      <w:bookmarkStart w:id="317" w:name="_Toc378092202"/>
+      <w:bookmarkStart w:id="324" w:name="_Toc378092202"/>
       <w:r>
         <w:t>Document Management – Templates</w:t>
       </w:r>
-      <w:bookmarkEnd w:id="317"/>
+      <w:bookmarkEnd w:id="324"/>
     </w:p>
     <w:p/>
     <w:p>
@@ -17474,11 +17536,11 @@
         </w:numPr>
         <w:ind w:hanging="792"/>
       </w:pPr>
-      <w:bookmarkStart w:id="318" w:name="_Toc378092203"/>
+      <w:bookmarkStart w:id="325" w:name="_Toc378092203"/>
       <w:r>
         <w:t>Data Matrix</w:t>
       </w:r>
-      <w:bookmarkEnd w:id="318"/>
+      <w:bookmarkEnd w:id="325"/>
     </w:p>
     <w:p/>
     <w:p/>
@@ -22203,9 +22265,12 @@
 </file>
 
 <file path=customXml/item1.xml><?xml version="1.0" encoding="utf-8"?>
-<p:properties xmlns:p="http://schemas.microsoft.com/office/2006/metadata/properties" xmlns:xsi="http://www.w3.org/2001/XMLSchema-instance">
-  <documentManagement/>
-</p:properties>
+<?mso-contentType ?>
+<FormTemplates xmlns="http://schemas.microsoft.com/sharepoint/v3/contenttype/forms">
+  <Display>DocumentLibraryForm</Display>
+  <Edit>DocumentLibraryForm</Edit>
+  <New>DocumentLibraryForm</New>
+</FormTemplates>
 </file>
 
 <file path=customXml/item2.xml><?xml version="1.0" encoding="utf-8"?>
@@ -22258,12 +22323,9 @@
 </file>
 
 <file path=customXml/item3.xml><?xml version="1.0" encoding="utf-8"?>
-<?mso-contentType ?>
-<FormTemplates xmlns="http://schemas.microsoft.com/sharepoint/v3/contenttype/forms">
-  <Display>DocumentLibraryForm</Display>
-  <Edit>DocumentLibraryForm</Edit>
-  <New>DocumentLibraryForm</New>
-</FormTemplates>
+<p:properties xmlns:p="http://schemas.microsoft.com/office/2006/metadata/properties" xmlns:xsi="http://www.w3.org/2001/XMLSchema-instance">
+  <documentManagement/>
+</p:properties>
 </file>
 
 <file path=customXml/item4.xml><?xml version="1.0" encoding="utf-8"?>
@@ -22275,9 +22337,9 @@
 </file>
 
 <file path=customXml/itemProps1.xml><?xml version="1.0" encoding="utf-8"?>
-<ds:datastoreItem xmlns:ds="http://schemas.openxmlformats.org/officeDocument/2006/customXml" ds:itemID="{64FB4268-A131-4BF1-B8A9-A1220DDD7E81}">
+<ds:datastoreItem xmlns:ds="http://schemas.openxmlformats.org/officeDocument/2006/customXml" ds:itemID="{B9BD7A76-72AD-46A4-94BC-4CAF94ADA7EC}">
   <ds:schemaRefs>
-    <ds:schemaRef ds:uri="http://schemas.microsoft.com/office/2006/metadata/properties"/>
+    <ds:schemaRef ds:uri="http://schemas.microsoft.com/sharepoint/v3/contenttype/forms"/>
   </ds:schemaRefs>
 </ds:datastoreItem>
 </file>
@@ -22298,15 +22360,15 @@
 </file>
 
 <file path=customXml/itemProps3.xml><?xml version="1.0" encoding="utf-8"?>
-<ds:datastoreItem xmlns:ds="http://schemas.openxmlformats.org/officeDocument/2006/customXml" ds:itemID="{B9BD7A76-72AD-46A4-94BC-4CAF94ADA7EC}">
+<ds:datastoreItem xmlns:ds="http://schemas.openxmlformats.org/officeDocument/2006/customXml" ds:itemID="{64FB4268-A131-4BF1-B8A9-A1220DDD7E81}">
   <ds:schemaRefs>
-    <ds:schemaRef ds:uri="http://schemas.microsoft.com/sharepoint/v3/contenttype/forms"/>
+    <ds:schemaRef ds:uri="http://schemas.microsoft.com/office/2006/metadata/properties"/>
   </ds:schemaRefs>
 </ds:datastoreItem>
 </file>
 
 <file path=customXml/itemProps4.xml><?xml version="1.0" encoding="utf-8"?>
-<ds:datastoreItem xmlns:ds="http://schemas.openxmlformats.org/officeDocument/2006/customXml" ds:itemID="{66809FF2-1BB9-4B17-9CE4-4B65A1F25C31}">
+<ds:datastoreItem xmlns:ds="http://schemas.openxmlformats.org/officeDocument/2006/customXml" ds:itemID="{4FE3EEC4-DA59-4759-AA3B-4EE2F2A34ACB}">
   <ds:schemaRefs>
     <ds:schemaRef ds:uri="http://schemas.openxmlformats.org/officeDocument/2006/bibliography"/>
   </ds:schemaRefs>
@@ -22314,7 +22376,7 @@
 </file>
 
 <file path=customXml/itemProps5.xml><?xml version="1.0" encoding="utf-8"?>
-<ds:datastoreItem xmlns:ds="http://schemas.openxmlformats.org/officeDocument/2006/customXml" ds:itemID="{4FE3EEC4-DA59-4759-AA3B-4EE2F2A34ACB}">
+<ds:datastoreItem xmlns:ds="http://schemas.openxmlformats.org/officeDocument/2006/customXml" ds:itemID="{66809FF2-1BB9-4B17-9CE4-4B65A1F25C31}">
   <ds:schemaRefs>
     <ds:schemaRef ds:uri="http://schemas.openxmlformats.org/officeDocument/2006/bibliography"/>
   </ds:schemaRefs>

</xml_diff>